<commit_message>
feat: cindy's initial set of comments on ARM abstract
</commit_message>
<xml_diff>
--- a/arm-2021-abstract/2021_ARM Abstract_21.01.06_Starling, Jennifer.docx
+++ b/arm-2021-abstract/2021_ARM Abstract_21.01.06_Starling, Jennifer.docx
@@ -79,6 +79,7 @@
         <w:t xml:space="preserve">Jennifer Starling, Erin Lipman, Emma Pendl-Robinson, and Cindy </w:t>
       </w:r>
       <w:commentRangeStart w:id="0"/>
+      <w:commentRangeStart w:id="1"/>
       <w:r>
         <w:t>Hu</w:t>
       </w:r>
@@ -89,6 +90,13 @@
         </w:rPr>
         <w:commentReference w:id="0"/>
       </w:r>
+      <w:commentRangeEnd w:id="1"/>
+      <w:r>
+        <w:rPr>
+          <w:rStyle w:val="CommentReference"/>
+        </w:rPr>
+        <w:commentReference w:id="1"/>
+      </w:r>
     </w:p>
     <w:p>
       <w:pPr>
@@ -116,11 +124,50 @@
         <w:t xml:space="preserve"> valuable insight to the general public, educating users </w:t>
       </w:r>
       <w:r>
-        <w:t>and providing information and guidance which may reduce risk of transmission and mortality.  However, many risk calculators are available, and their methods vary widely.  We compared estimated exposure and mortality risk for the 19andMe and Nexoid Covid-19 Survival calculators and examined sources of discrepancy</w:t>
+        <w:t xml:space="preserve">and providing information and guidance which may reduce risk of transmission and mortality.  However, many risk calculators are available, and their methods vary widely.  We compared estimated exposure and mortality risk for the </w:t>
+      </w:r>
+      <w:ins w:id="2" w:author="Cindy Hu" w:date="2021-01-08T16:34:00Z">
+        <w:r>
+          <w:t xml:space="preserve">Mathematica </w:t>
+        </w:r>
+      </w:ins>
+      <w:r>
+        <w:t xml:space="preserve">19andMe </w:t>
+      </w:r>
+      <w:ins w:id="3" w:author="Cindy Hu" w:date="2021-01-08T16:34:00Z">
+        <w:r>
+          <w:t xml:space="preserve">Covid-19 risk calculator (“19adnMe”) </w:t>
+        </w:r>
+      </w:ins>
+      <w:r>
+        <w:t>and Nexoid Covid-19 Survival calculator</w:t>
+      </w:r>
+      <w:ins w:id="4" w:author="Cindy Hu" w:date="2021-01-08T16:35:00Z">
+        <w:r>
+          <w:t xml:space="preserve"> (“Nexoid”)</w:t>
+        </w:r>
+      </w:ins>
+      <w:del w:id="5" w:author="Cindy Hu" w:date="2021-01-08T16:35:00Z">
+        <w:r>
+          <w:delText>s</w:delText>
+        </w:r>
+      </w:del>
+      <w:r>
+        <w:t xml:space="preserve"> and examined sources of discrepancy</w:t>
       </w:r>
       <w:r>
         <w:t>.</w:t>
       </w:r>
+      <w:ins w:id="6" w:author="Cindy Hu" w:date="2021-01-08T16:41:00Z">
+        <w:r>
+          <w:t xml:space="preserve"> We chose these two calculators because Nexoid has made anonymous individual-level records publicly ava</w:t>
+        </w:r>
+      </w:ins>
+      <w:ins w:id="7" w:author="Cindy Hu" w:date="2021-01-08T16:42:00Z">
+        <w:r>
+          <w:t>ilable and 19andMe has an API that can batch process large numbers of calculations.</w:t>
+        </w:r>
+      </w:ins>
     </w:p>
     <w:p>
       <w:pPr>
@@ -146,7 +193,23 @@
         <w:t xml:space="preserve"> </w:t>
       </w:r>
       <w:r>
-        <w:t>Using United States-based user records from the Nexoid Covid-19 calculator, we calculated exposure and mortality risk estimates using the 19andMe calculator and compared these risk estimates to the Nexoid exposure and mortality risk.</w:t>
+        <w:t xml:space="preserve">Using United States-based user records from </w:t>
+      </w:r>
+      <w:del w:id="8" w:author="Cindy Hu" w:date="2021-01-08T16:35:00Z">
+        <w:r>
+          <w:delText xml:space="preserve">the </w:delText>
+        </w:r>
+      </w:del>
+      <w:r>
+        <w:t>Nexoid</w:t>
+      </w:r>
+      <w:del w:id="9" w:author="Cindy Hu" w:date="2021-01-08T16:35:00Z">
+        <w:r>
+          <w:delText xml:space="preserve"> Covid-19 calculator</w:delText>
+        </w:r>
+      </w:del>
+      <w:r>
+        <w:t>, we calculated exposure and mortality risk estimates using the 19andMe calculator and compared these risk estimates to the Nexoid exposure and mortality risk.</w:t>
       </w:r>
       <w:r>
         <w:t xml:space="preserve">  We first </w:t>
@@ -164,7 +227,18 @@
         <w:t>10%.</w:t>
       </w:r>
       <w:r>
-        <w:t xml:space="preserve">  We then compared exposure risk using similar methods, identifying sources of discrepancy for deviations over 1%.  We tested relevant hypotheses to establish significance of sources of difference.  </w:t>
+        <w:t xml:space="preserve">  We then compared exposure risk using similar methods, identifying sources of discrepancy for deviations over 1%.  </w:t>
+      </w:r>
+      <w:commentRangeStart w:id="10"/>
+      <w:r>
+        <w:t xml:space="preserve">We tested relevant hypotheses to establish significance of sources of difference.  </w:t>
+      </w:r>
+      <w:commentRangeEnd w:id="10"/>
+      <w:r>
+        <w:rPr>
+          <w:rStyle w:val="CommentReference"/>
+        </w:rPr>
+        <w:commentReference w:id="10"/>
       </w:r>
     </w:p>
     <w:p>
@@ -225,18 +299,10 @@
         <w:t xml:space="preserve"> at least</w:t>
       </w:r>
       <w:r>
-        <w:t xml:space="preserve"> 10% for 1.46% of </w:t>
-      </w:r>
-      <w:proofErr w:type="gramStart"/>
-      <w:r>
-        <w:t xml:space="preserve">users, </w:t>
-      </w:r>
-      <w:r>
-        <w:t>and</w:t>
-      </w:r>
-      <w:proofErr w:type="gramEnd"/>
-      <w:r>
-        <w:t xml:space="preserve"> were smaller by at least 10% for 0.03% of users.</w:t>
+        <w:t xml:space="preserve"> 10% for 1.46% of users, </w:t>
+      </w:r>
+      <w:r>
+        <w:t>and were smaller by at least 10% for 0.03% of users.</w:t>
       </w:r>
       <w:r>
         <w:t xml:space="preserve">   Cases where 19andMe estimated at least 10% higher mortality risk were patients over age 60, with higher numbers of pre-existing conditions on average (p&lt;0.001)</w:t>
@@ -270,29 +336,48 @@
         <w:t xml:space="preserve"> (Spearman ranked correlation 0.36)</w:t>
       </w:r>
       <w:r>
-        <w:t>.  19andMe estimates exceeded Nexoid by at least 1% for 1.71% of users, and were smaller by at least 1</w:t>
-      </w:r>
-      <w:proofErr w:type="gramStart"/>
-      <w:r>
-        <w:t>%  for</w:t>
-      </w:r>
-      <w:proofErr w:type="gramEnd"/>
-      <w:r>
-        <w:t xml:space="preserve"> 19.54% of users.</w:t>
-      </w:r>
-      <w:r>
-        <w:t xml:space="preserve">  Cases where 19andMe estimates were at least 1% higher were due to higher average numbers of primary contacts (p&lt;0.001).  In addition, users adhering to CDC </w:t>
-      </w:r>
-      <w:proofErr w:type="gramStart"/>
-      <w:r>
-        <w:t>hand-washing</w:t>
-      </w:r>
-      <w:proofErr w:type="gramEnd"/>
-      <w:r>
-        <w:t xml:space="preserve"> and mask guidelines were under-represented in this group (p&lt;0.001); 19andMe adjusts for CDC health guidelines, while Nexoid does not.</w:t>
-      </w:r>
-      <w:r>
-        <w:t xml:space="preserve">  Cases where 19andMe estimates were at least 1% lower were due to Nexoid adjusting for several factors which 19andMe excludes, including: working outside the home (p&lt;0.001), public transit use (p&lt;0.001), employment in the healthcare sector (p&lt;0.001), and presence of Covid-19 symptoms (p&lt;0.001).  These factors represent both areas for 19andMe to consider additional user inputs, as well as methodological differences.</w:t>
+        <w:t>.  19andMe estimates exceeded Nexoid by at least 1% for 1.71% of users, and were smaller by at least 1%  for 19.54% of users.</w:t>
+      </w:r>
+      <w:r>
+        <w:t xml:space="preserve">  Cases where 19andMe estimates were at least 1% higher were due to higher average numbers of primary contacts (p&lt;0.001).  In addition, users adhering to CDC hand-washing and mask guidelines were under-represented in this group (p&lt;0.001); 19andMe </w:t>
+      </w:r>
+      <w:del w:id="11" w:author="Cindy Hu" w:date="2021-01-08T16:40:00Z">
+        <w:r>
+          <w:delText xml:space="preserve">adjusts for </w:delText>
+        </w:r>
+      </w:del>
+      <w:ins w:id="12" w:author="Cindy Hu" w:date="2021-01-08T16:40:00Z">
+        <w:r>
+          <w:t xml:space="preserve">considers adherence to </w:t>
+        </w:r>
+      </w:ins>
+      <w:r>
+        <w:t>CDC health guidelines</w:t>
+      </w:r>
+      <w:ins w:id="13" w:author="Cindy Hu" w:date="2021-01-08T16:40:00Z">
+        <w:r>
+          <w:t xml:space="preserve"> in calculating the exposure risk</w:t>
+        </w:r>
+      </w:ins>
+      <w:r>
+        <w:t>, while Nexoid does not.</w:t>
+      </w:r>
+      <w:r>
+        <w:t xml:space="preserve">  Cases where 19andMe estimates were at least 1% lower were due to Nexoid adjusting for several factors which 19andMe excludes, including: working outside the home (p&lt;0.001), public transit use (p&lt;0.001), employment in the healthcare sector (p&lt;0.001), </w:t>
+      </w:r>
+      <w:commentRangeStart w:id="14"/>
+      <w:r>
+        <w:t>and presence of Covid-19 symptoms (p&lt;0.001)</w:t>
+      </w:r>
+      <w:commentRangeEnd w:id="14"/>
+      <w:r>
+        <w:rPr>
+          <w:rStyle w:val="CommentReference"/>
+        </w:rPr>
+        <w:commentReference w:id="14"/>
+      </w:r>
+      <w:r>
+        <w:t>.  These factors represent both areas for 19andMe to consider additional user inputs, as well as methodological differences.</w:t>
       </w:r>
     </w:p>
     <w:p>
@@ -313,6 +398,7 @@
           <w:b/>
           <w:bCs/>
         </w:rPr>
+        <w:lastRenderedPageBreak/>
         <w:t>Conclusions:</w:t>
       </w:r>
       <w:r>
@@ -326,19 +412,25 @@
         <w:t xml:space="preserve">The 19andMe and Nexoid risk calculators estimate generally similar mortality and exposure risks.  Discrepancies in mortality risk are largely explained by differences in accounting for age over 60, race, and multiple pre-existing conditions.  Discrepancies in exposure risk are </w:t>
       </w:r>
       <w:r>
-        <w:t xml:space="preserve">largely explained by </w:t>
-      </w:r>
-      <w:r>
-        <w:lastRenderedPageBreak/>
-        <w:t xml:space="preserve">differences in accounting for number of social contacts, adherence to CDC </w:t>
-      </w:r>
-      <w:proofErr w:type="gramStart"/>
-      <w:r>
-        <w:t>hand-washing</w:t>
-      </w:r>
-      <w:proofErr w:type="gramEnd"/>
-      <w:r>
-        <w:t xml:space="preserve"> and PPE protocols, and circumstances such as working outside the home.</w:t>
+        <w:t xml:space="preserve">largely explained by differences in accounting for number of social contacts, adherence to CDC hand-washing and </w:t>
+      </w:r>
+      <w:del w:id="15" w:author="Cindy Hu" w:date="2021-01-08T16:45:00Z">
+        <w:r>
+          <w:delText xml:space="preserve">PPE </w:delText>
+        </w:r>
+      </w:del>
+      <w:ins w:id="16" w:author="Cindy Hu" w:date="2021-01-08T16:45:00Z">
+        <w:r>
+          <w:t>mask</w:t>
+        </w:r>
+        <w:bookmarkStart w:id="17" w:name="_GoBack"/>
+        <w:bookmarkEnd w:id="17"/>
+        <w:r>
+          <w:t xml:space="preserve"> </w:t>
+        </w:r>
+      </w:ins>
+      <w:r>
+        <w:t>protocols, and circumstances such as working outside the home.</w:t>
       </w:r>
     </w:p>
     <w:p>
@@ -381,12 +473,7 @@
         <w:t>public trust in Covid risk prediction tools</w:t>
       </w:r>
       <w:r>
-        <w:t xml:space="preserve">, </w:t>
-      </w:r>
-      <w:bookmarkStart w:id="1" w:name="_GoBack"/>
-      <w:bookmarkEnd w:id="1"/>
-      <w:r>
-        <w:t xml:space="preserve">and broader adoption of safety and social distancing </w:t>
+        <w:t xml:space="preserve">, and broader adoption of safety and social distancing </w:t>
       </w:r>
       <w:r>
         <w:t>recommendations</w:t>
@@ -469,18 +556,75 @@
       </w:r>
     </w:p>
   </w:comment>
+  <w:comment w:id="1" w:author="Cindy Hu" w:date="2021-01-08T16:36:00Z" w:initials="CH">
+    <w:p>
+      <w:pPr>
+        <w:pStyle w:val="CommentText"/>
+      </w:pPr>
+      <w:r>
+        <w:rPr>
+          <w:rStyle w:val="CommentReference"/>
+        </w:rPr>
+        <w:annotationRef/>
+      </w:r>
+      <w:r>
+        <w:t>I am happy to have you as the lead author for this one</w:t>
+      </w:r>
+      <w:r>
+        <w:t xml:space="preserve"> because most of the contents here are from the validation study. I start to wonder if I should prepare a sister abstract that talks about what 19andMe is. There is no room for that in this current abstract. </w:t>
+      </w:r>
+    </w:p>
+  </w:comment>
+  <w:comment w:id="10" w:author="Cindy Hu" w:date="2021-01-08T16:37:00Z" w:initials="CH">
+    <w:p>
+      <w:pPr>
+        <w:pStyle w:val="CommentText"/>
+      </w:pPr>
+      <w:r>
+        <w:rPr>
+          <w:rStyle w:val="CommentReference"/>
+        </w:rPr>
+        <w:annotationRef/>
+      </w:r>
+      <w:r>
+        <w:t>I am not very clear on what this sentence refers to.</w:t>
+      </w:r>
+    </w:p>
+  </w:comment>
+  <w:comment w:id="14" w:author="Cindy Hu" w:date="2021-01-08T16:43:00Z" w:initials="CH">
+    <w:p>
+      <w:pPr>
+        <w:pStyle w:val="CommentText"/>
+      </w:pPr>
+      <w:r>
+        <w:rPr>
+          <w:rStyle w:val="CommentReference"/>
+        </w:rPr>
+        <w:annotationRef/>
+      </w:r>
+      <w:r>
+        <w:t>19andMe considers symptom in calculating exposure risk so I am curious why this is showing up. When you compared the exposure risk estimates from 19andMe to Nexoid, did you use exposure_risk or total_covid_risk?</w:t>
+      </w:r>
+    </w:p>
+  </w:comment>
 </w:comments>
 </file>
 
 <file path=word/commentsExtended.xml><?xml version="1.0" encoding="utf-8"?>
 <w15:commentsEx xmlns:wpc="http://schemas.microsoft.com/office/word/2010/wordprocessingCanvas" xmlns:cx="http://schemas.microsoft.com/office/drawing/2014/chartex" xmlns:cx1="http://schemas.microsoft.com/office/drawing/2015/9/8/chartex" xmlns:cx2="http://schemas.microsoft.com/office/drawing/2015/10/21/chartex" xmlns:cx3="http://schemas.microsoft.com/office/drawing/2016/5/9/chartex" xmlns:cx4="http://schemas.microsoft.com/office/drawing/2016/5/10/chartex" xmlns:cx5="http://schemas.microsoft.com/office/drawing/2016/5/11/chartex" xmlns:cx6="http://schemas.microsoft.com/office/drawing/2016/5/12/chartex" xmlns:cx7="http://schemas.microsoft.com/office/drawing/2016/5/13/chartex" xmlns:cx8="http://schemas.microsoft.com/office/drawing/2016/5/14/chartex" xmlns:mc="http://schemas.openxmlformats.org/markup-compatibility/2006" xmlns:aink="http://schemas.microsoft.com/office/drawing/2016/ink" xmlns:am3d="http://schemas.microsoft.com/office/drawing/2017/model3d" xmlns:o="urn:schemas-microsoft-com:office:office" xmlns:r="http://schemas.openxmlformats.org/officeDocument/2006/relationships" xmlns:m="http://schemas.openxmlformats.org/officeDocument/2006/math" xmlns:v="urn:schemas-microsoft-com:vml" xmlns:wp14="http://schemas.microsoft.com/office/word/2010/wordprocessingDrawing" xmlns:wp="http://schemas.openxmlformats.org/drawingml/2006/wordprocessingDrawing" xmlns:w10="urn:schemas-microsoft-com:office:word" xmlns:w="http://schemas.openxmlformats.org/wordprocessingml/2006/main" xmlns:w14="http://schemas.microsoft.com/office/word/2010/wordml" xmlns:w15="http://schemas.microsoft.com/office/word/2012/wordml" xmlns:w16cid="http://schemas.microsoft.com/office/word/2016/wordml/cid" xmlns:w16se="http://schemas.microsoft.com/office/word/2015/wordml/symex" xmlns:wpg="http://schemas.microsoft.com/office/word/2010/wordprocessingGroup" xmlns:wpi="http://schemas.microsoft.com/office/word/2010/wordprocessingInk" xmlns:wne="http://schemas.microsoft.com/office/word/2006/wordml" xmlns:wps="http://schemas.microsoft.com/office/word/2010/wordprocessingShape" mc:Ignorable="w14 w15 w16se w16cid wp14">
   <w15:commentEx w15:paraId="73EADBE1" w15:done="0"/>
+  <w15:commentEx w15:paraId="2F99B334" w15:paraIdParent="73EADBE1" w15:done="0"/>
+  <w15:commentEx w15:paraId="7576B3BB" w15:done="0"/>
+  <w15:commentEx w15:paraId="70E0BDD3" w15:done="0"/>
 </w15:commentsEx>
 </file>
 
 <file path=word/commentsIds.xml><?xml version="1.0" encoding="utf-8"?>
 <w16cid:commentsIds xmlns:wpc="http://schemas.microsoft.com/office/word/2010/wordprocessingCanvas" xmlns:cx="http://schemas.microsoft.com/office/drawing/2014/chartex" xmlns:cx1="http://schemas.microsoft.com/office/drawing/2015/9/8/chartex" xmlns:cx2="http://schemas.microsoft.com/office/drawing/2015/10/21/chartex" xmlns:cx3="http://schemas.microsoft.com/office/drawing/2016/5/9/chartex" xmlns:cx4="http://schemas.microsoft.com/office/drawing/2016/5/10/chartex" xmlns:cx5="http://schemas.microsoft.com/office/drawing/2016/5/11/chartex" xmlns:cx6="http://schemas.microsoft.com/office/drawing/2016/5/12/chartex" xmlns:cx7="http://schemas.microsoft.com/office/drawing/2016/5/13/chartex" xmlns:cx8="http://schemas.microsoft.com/office/drawing/2016/5/14/chartex" xmlns:mc="http://schemas.openxmlformats.org/markup-compatibility/2006" xmlns:aink="http://schemas.microsoft.com/office/drawing/2016/ink" xmlns:am3d="http://schemas.microsoft.com/office/drawing/2017/model3d" xmlns:o="urn:schemas-microsoft-com:office:office" xmlns:r="http://schemas.openxmlformats.org/officeDocument/2006/relationships" xmlns:m="http://schemas.openxmlformats.org/officeDocument/2006/math" xmlns:v="urn:schemas-microsoft-com:vml" xmlns:wp14="http://schemas.microsoft.com/office/word/2010/wordprocessingDrawing" xmlns:wp="http://schemas.openxmlformats.org/drawingml/2006/wordprocessingDrawing" xmlns:w10="urn:schemas-microsoft-com:office:word" xmlns:w="http://schemas.openxmlformats.org/wordprocessingml/2006/main" xmlns:w14="http://schemas.microsoft.com/office/word/2010/wordml" xmlns:w15="http://schemas.microsoft.com/office/word/2012/wordml" xmlns:w16cid="http://schemas.microsoft.com/office/word/2016/wordml/cid" xmlns:w16se="http://schemas.microsoft.com/office/word/2015/wordml/symex" xmlns:wpg="http://schemas.microsoft.com/office/word/2010/wordprocessingGroup" xmlns:wpi="http://schemas.microsoft.com/office/word/2010/wordprocessingInk" xmlns:wne="http://schemas.microsoft.com/office/word/2006/wordml" xmlns:wps="http://schemas.microsoft.com/office/word/2010/wordprocessingShape" mc:Ignorable="w14 w15 w16se w16cid wp14">
   <w16cid:commentId w16cid:paraId="73EADBE1" w16cid:durableId="23A2E4B2"/>
+  <w16cid:commentId w16cid:paraId="2F99B334" w16cid:durableId="23A30874"/>
+  <w16cid:commentId w16cid:paraId="7576B3BB" w16cid:durableId="23A308B9"/>
+  <w16cid:commentId w16cid:paraId="70E0BDD3" w16cid:durableId="23A30A36"/>
 </w16cid:commentsIds>
 </file>
 
@@ -726,6 +870,9 @@
   <w15:person w15:author="Jennifer Starling">
     <w15:presenceInfo w15:providerId="AD" w15:userId="S::JStarling@mathematica-mpr.com::9b7664d6-f839-4fc1-b9a0-eee677e6704b"/>
   </w15:person>
+  <w15:person w15:author="Cindy Hu">
+    <w15:presenceInfo w15:providerId="AD" w15:userId="S::CHu@mathematica-mpr.com::fd992533-821f-49c8-9e5f-ab529c950607"/>
+  </w15:person>
 </w15:people>
 </file>
 
@@ -746,7 +893,7 @@
       </w:pPr>
     </w:pPrDefault>
   </w:docDefaults>
-  <w:latentStyles w:defLockedState="0" w:defUIPriority="99" w:defSemiHidden="0" w:defUnhideWhenUsed="0" w:defQFormat="0" w:count="376">
+  <w:latentStyles w:defLockedState="0" w:defUIPriority="99" w:defSemiHidden="0" w:defUnhideWhenUsed="0" w:defQFormat="0" w:count="377">
     <w:lsdException w:name="Normal" w:uiPriority="0" w:qFormat="1"/>
     <w:lsdException w:name="heading 1" w:uiPriority="9" w:qFormat="1"/>
     <w:lsdException w:name="heading 2" w:semiHidden="1" w:uiPriority="9" w:unhideWhenUsed="1" w:qFormat="1"/>
@@ -852,7 +999,6 @@
     <w:lsdException w:name="HTML Sample" w:semiHidden="1" w:unhideWhenUsed="1"/>
     <w:lsdException w:name="HTML Typewriter" w:semiHidden="1" w:unhideWhenUsed="1"/>
     <w:lsdException w:name="HTML Variable" w:semiHidden="1" w:unhideWhenUsed="1"/>
-    <w:lsdException w:name="Normal Table" w:semiHidden="1" w:unhideWhenUsed="1"/>
     <w:lsdException w:name="annotation subject" w:semiHidden="1" w:unhideWhenUsed="1"/>
     <w:lsdException w:name="No List" w:semiHidden="1" w:unhideWhenUsed="1"/>
     <w:lsdException w:name="Outline List 1" w:semiHidden="1" w:unhideWhenUsed="1"/>
@@ -899,10 +1045,8 @@
     <w:lsdException w:name="Table Subtle 2" w:semiHidden="1" w:unhideWhenUsed="1"/>
     <w:lsdException w:name="Table Web 1" w:semiHidden="1" w:unhideWhenUsed="1"/>
     <w:lsdException w:name="Table Web 2" w:semiHidden="1" w:unhideWhenUsed="1"/>
-    <w:lsdException w:name="Table Web 3" w:semiHidden="1" w:unhideWhenUsed="1"/>
     <w:lsdException w:name="Balloon Text" w:semiHidden="1" w:unhideWhenUsed="1"/>
     <w:lsdException w:name="Table Grid" w:uiPriority="59"/>
-    <w:lsdException w:name="Table Theme" w:semiHidden="1" w:unhideWhenUsed="1"/>
     <w:lsdException w:name="Placeholder Text" w:semiHidden="1"/>
     <w:lsdException w:name="No Spacing" w:uiPriority="1" w:qFormat="1"/>
     <w:lsdException w:name="Light Shading" w:uiPriority="60"/>
@@ -1123,6 +1267,7 @@
     <w:lsdException w:name="Hashtag" w:semiHidden="1" w:unhideWhenUsed="1"/>
     <w:lsdException w:name="Unresolved Mention" w:semiHidden="1" w:unhideWhenUsed="1"/>
     <w:lsdException w:name="Smart Link" w:semiHidden="1" w:unhideWhenUsed="1"/>
+    <w:lsdException w:name="Smart Link Error" w:semiHidden="1" w:unhideWhenUsed="1"/>
   </w:latentStyles>
   <w:style w:type="paragraph" w:default="1" w:styleId="Normal">
     <w:name w:val="Normal"/>

</xml_diff>